<commit_message>
tdf#108064 OOXML export: keep preset dashes with any line width
Change-Id: I496e1cbac527383837a4e8fcdee42967ecf555e4
Reviewed-on: https://gerrit.libreoffice.org/59968
Tested-by: Jenkins
Reviewed-by: László Németh <nemeth@numbertext.org>
</commit_message>
<xml_diff>
--- a/sw/qa/extras/ooxmlexport/data/LineStyle_DashType.docx
+++ b/sw/qa/extras/ooxmlexport/data/LineStyle_DashType.docx
@@ -25,7 +25,7 @@
                   <wp:posOffset>4100195</wp:posOffset>
                 </wp:positionV>
                 <wp:extent cx="3191510" cy="1776095"/>
-                <wp:effectExtent l="19050" t="19050" r="46990" b="33655"/>
+                <wp:effectExtent l="38100" t="38100" r="46990" b="33655"/>
                 <wp:wrapNone/>
                 <wp:docPr id="7" name="Téglalap 7"/>
                 <wp:cNvGraphicFramePr/>
@@ -41,8 +41,9 @@
                         <a:prstGeom prst="rect">
                           <a:avLst/>
                         </a:prstGeom>
-                        <a:ln w="50800">
+                        <a:ln w="76200">
                           <a:prstDash val="lgDashDotDot"/>
+                          <a:miter lim="800000"/>
                         </a:ln>
                       </wps:spPr>
                       <wps:style>
@@ -103,7 +104,7 @@
           </mc:Choice>
           <mc:Fallback>
             <w:pict>
-              <v:rect id="Téglalap 7" o:spid="_x0000_s1026" style="position:absolute;margin-left:259.2pt;margin-top:322.85pt;width:251.3pt;height:139.85pt;z-index:251671552;visibility:visible;mso-wrap-style:square;mso-width-percent:0;mso-height-percent:0;mso-wrap-distance-left:9pt;mso-wrap-distance-top:0;mso-wrap-distance-right:9pt;mso-wrap-distance-bottom:0;mso-position-horizontal:absolute;mso-position-horizontal-relative:text;mso-position-vertical:absolute;mso-position-vertical-relative:text;mso-width-percent:0;mso-height-percent:0;mso-width-relative:page;mso-height-relative:page;v-text-anchor:middle" o:gfxdata="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" fillcolor="#4472c4 [3204]" strokecolor="#1f3763 [1604]" strokeweight="4pt">
+              <v:rect id="Téglalap 7" o:spid="_x0000_s1026" style="position:absolute;margin-left:259.2pt;margin-top:322.85pt;width:251.3pt;height:139.85pt;z-index:251671552;visibility:visible;mso-wrap-style:square;mso-width-percent:0;mso-height-percent:0;mso-wrap-distance-left:9pt;mso-wrap-distance-top:0;mso-wrap-distance-right:9pt;mso-wrap-distance-bottom:0;mso-position-horizontal:absolute;mso-position-horizontal-relative:text;mso-position-vertical:absolute;mso-position-vertical-relative:text;mso-width-percent:0;mso-height-percent:0;mso-width-relative:page;mso-height-relative:page;v-text-anchor:middle" o:gfxdata="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" fillcolor="#4472c4 [3204]" strokecolor="#1f3763 [1604]" strokeweight="6pt">
                 <v:stroke dashstyle="longDashDotDot"/>
                 <v:textbox>
                   <w:txbxContent>
@@ -152,7 +153,7 @@
                   <wp:posOffset>2030095</wp:posOffset>
                 </wp:positionV>
                 <wp:extent cx="3191510" cy="1776095"/>
-                <wp:effectExtent l="19050" t="19050" r="46990" b="33655"/>
+                <wp:effectExtent l="19050" t="19050" r="27940" b="14605"/>
                 <wp:wrapNone/>
                 <wp:docPr id="6" name="Téglalap 6"/>
                 <wp:cNvGraphicFramePr/>
@@ -168,7 +169,7 @@
                         <a:prstGeom prst="rect">
                           <a:avLst/>
                         </a:prstGeom>
-                        <a:ln w="50800">
+                        <a:ln w="38100">
                           <a:prstDash val="lgDashDot"/>
                         </a:ln>
                       </wps:spPr>
@@ -230,7 +231,7 @@
           </mc:Choice>
           <mc:Fallback>
             <w:pict>
-              <v:rect id="Téglalap 6" o:spid="_x0000_s1027" style="position:absolute;margin-left:260.4pt;margin-top:159.85pt;width:251.3pt;height:139.85pt;z-index:251669504;visibility:visible;mso-wrap-style:square;mso-width-percent:0;mso-height-percent:0;mso-wrap-distance-left:9pt;mso-wrap-distance-top:0;mso-wrap-distance-right:9pt;mso-wrap-distance-bottom:0;mso-position-horizontal:absolute;mso-position-horizontal-relative:text;mso-position-vertical:absolute;mso-position-vertical-relative:text;mso-width-percent:0;mso-height-percent:0;mso-width-relative:page;mso-height-relative:page;v-text-anchor:middle" o:gfxdata="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" fillcolor="#4472c4 [3204]" strokecolor="#1f3763 [1604]" strokeweight="4pt">
+              <v:rect id="Téglalap 6" o:spid="_x0000_s1027" style="position:absolute;margin-left:260.4pt;margin-top:159.85pt;width:251.3pt;height:139.85pt;z-index:251669504;visibility:visible;mso-wrap-style:square;mso-width-percent:0;mso-height-percent:0;mso-wrap-distance-left:9pt;mso-wrap-distance-top:0;mso-wrap-distance-right:9pt;mso-wrap-distance-bottom:0;mso-position-horizontal:absolute;mso-position-horizontal-relative:text;mso-position-vertical:absolute;mso-position-vertical-relative:text;mso-width-percent:0;mso-height-percent:0;mso-width-relative:page;mso-height-relative:page;v-text-anchor:middle" o:gfxdata="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" fillcolor="#4472c4 [3204]" strokecolor="#1f3763 [1604]" strokeweight="3pt">
                 <v:stroke dashstyle="longDashDot"/>
                 <v:textbox>
                   <w:txbxContent>
@@ -279,7 +280,7 @@
                   <wp:posOffset>6198235</wp:posOffset>
                 </wp:positionV>
                 <wp:extent cx="3191510" cy="1776095"/>
-                <wp:effectExtent l="19050" t="19050" r="46990" b="33655"/>
+                <wp:effectExtent l="38100" t="38100" r="46990" b="33655"/>
                 <wp:wrapNone/>
                 <wp:docPr id="4" name="Téglalap 4"/>
                 <wp:cNvGraphicFramePr/>
@@ -295,8 +296,9 @@
                         <a:prstGeom prst="rect">
                           <a:avLst/>
                         </a:prstGeom>
-                        <a:ln w="50800">
+                        <a:ln w="76200">
                           <a:prstDash val="dashDot"/>
+                          <a:miter lim="800000"/>
                         </a:ln>
                       </wps:spPr>
                       <wps:style>
@@ -357,7 +359,7 @@
           </mc:Choice>
           <mc:Fallback>
             <w:pict>
-              <v:rect id="Téglalap 4" o:spid="_x0000_s1028" style="position:absolute;margin-left:1.5pt;margin-top:488.05pt;width:251.3pt;height:139.85pt;z-index:251665408;visibility:visible;mso-wrap-style:square;mso-width-percent:0;mso-height-percent:0;mso-wrap-distance-left:9pt;mso-wrap-distance-top:0;mso-wrap-distance-right:9pt;mso-wrap-distance-bottom:0;mso-position-horizontal:absolute;mso-position-horizontal-relative:margin;mso-position-vertical:absolute;mso-position-vertical-relative:text;mso-width-percent:0;mso-height-percent:0;mso-width-relative:page;mso-height-relative:page;v-text-anchor:middle" o:gfxdata="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" fillcolor="#4472c4 [3204]" strokecolor="#1f3763 [1604]" strokeweight="4pt">
+              <v:rect id="Téglalap 4" o:spid="_x0000_s1028" style="position:absolute;margin-left:1.5pt;margin-top:488.05pt;width:251.3pt;height:139.85pt;z-index:251665408;visibility:visible;mso-wrap-style:square;mso-width-percent:0;mso-height-percent:0;mso-wrap-distance-left:9pt;mso-wrap-distance-top:0;mso-wrap-distance-right:9pt;mso-wrap-distance-bottom:0;mso-position-horizontal:absolute;mso-position-horizontal-relative:margin;mso-position-vertical:absolute;mso-position-vertical-relative:text;mso-width-percent:0;mso-height-percent:0;mso-width-relative:page;mso-height-relative:page;v-text-anchor:middle" o:gfxdata="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" fillcolor="#4472c4 [3204]" strokecolor="#1f3763 [1604]" strokeweight="6pt">
                 <v:stroke dashstyle="dashDot"/>
                 <v:textbox>
                   <w:txbxContent>
@@ -423,7 +425,7 @@
                         <a:prstGeom prst="rect">
                           <a:avLst/>
                         </a:prstGeom>
-                        <a:ln w="50800">
+                        <a:ln w="57150">
                           <a:prstDash val="dash"/>
                         </a:ln>
                       </wps:spPr>
@@ -483,7 +485,7 @@
           </mc:Choice>
           <mc:Fallback>
             <w:pict>
-              <v:rect id="Téglalap 3" o:spid="_x0000_s1029" style="position:absolute;margin-left:1.5pt;margin-top:323.05pt;width:251.3pt;height:139.85pt;z-index:251663360;visibility:visible;mso-wrap-style:square;mso-width-percent:0;mso-height-percent:0;mso-wrap-distance-left:9pt;mso-wrap-distance-top:0;mso-wrap-distance-right:9pt;mso-wrap-distance-bottom:0;mso-position-horizontal:absolute;mso-position-horizontal-relative:margin;mso-position-vertical:absolute;mso-position-vertical-relative:text;mso-width-percent:0;mso-height-percent:0;mso-width-relative:page;mso-height-relative:page;v-text-anchor:middle" o:gfxdata="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" fillcolor="#4472c4 [3204]" strokecolor="#1f3763 [1604]" strokeweight="4pt">
+              <v:rect id="Téglalap 3" o:spid="_x0000_s1029" style="position:absolute;margin-left:1.5pt;margin-top:323.05pt;width:251.3pt;height:139.85pt;z-index:251663360;visibility:visible;mso-wrap-style:square;mso-width-percent:0;mso-height-percent:0;mso-wrap-distance-left:9pt;mso-wrap-distance-top:0;mso-wrap-distance-right:9pt;mso-wrap-distance-bottom:0;mso-position-horizontal:absolute;mso-position-horizontal-relative:margin;mso-position-vertical:absolute;mso-position-vertical-relative:text;mso-width-percent:0;mso-height-percent:0;mso-width-relative:page;mso-height-relative:page;v-text-anchor:middle" o:gfxdata="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" fillcolor="#4472c4 [3204]" strokecolor="#1f3763 [1604]" strokeweight="4.5pt">
                 <v:stroke dashstyle="dash"/>
                 <v:textbox>
                   <w:txbxContent>
@@ -531,7 +533,7 @@
                   <wp:posOffset>2037715</wp:posOffset>
                 </wp:positionV>
                 <wp:extent cx="3191510" cy="1776095"/>
-                <wp:effectExtent l="19050" t="19050" r="46990" b="33655"/>
+                <wp:effectExtent l="19050" t="19050" r="27940" b="14605"/>
                 <wp:wrapNone/>
                 <wp:docPr id="2" name="Téglalap 2"/>
                 <wp:cNvGraphicFramePr/>
@@ -547,7 +549,7 @@
                         <a:prstGeom prst="rect">
                           <a:avLst/>
                         </a:prstGeom>
-                        <a:ln w="50800">
+                        <a:ln w="28575">
                           <a:prstDash val="sysDash"/>
                         </a:ln>
                       </wps:spPr>
@@ -609,7 +611,7 @@
           </mc:Choice>
           <mc:Fallback>
             <w:pict>
-              <v:rect id="Téglalap 2" o:spid="_x0000_s1030" style="position:absolute;margin-left:1.5pt;margin-top:160.45pt;width:251.3pt;height:139.85pt;z-index:251661312;visibility:visible;mso-wrap-style:square;mso-width-percent:0;mso-height-percent:0;mso-wrap-distance-left:9pt;mso-wrap-distance-top:0;mso-wrap-distance-right:9pt;mso-wrap-distance-bottom:0;mso-position-horizontal:absolute;mso-position-horizontal-relative:margin;mso-position-vertical:absolute;mso-position-vertical-relative:text;mso-width-percent:0;mso-height-percent:0;mso-width-relative:page;mso-height-relative:page;v-text-anchor:middle" o:gfxdata="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" fillcolor="#4472c4 [3204]" strokecolor="#1f3763 [1604]" strokeweight="4pt">
+              <v:rect id="Téglalap 2" o:spid="_x0000_s1030" style="position:absolute;margin-left:1.5pt;margin-top:160.45pt;width:251.3pt;height:139.85pt;z-index:251661312;visibility:visible;mso-wrap-style:square;mso-width-percent:0;mso-height-percent:0;mso-wrap-distance-left:9pt;mso-wrap-distance-top:0;mso-wrap-distance-right:9pt;mso-wrap-distance-bottom:0;mso-position-horizontal:absolute;mso-position-horizontal-relative:margin;mso-position-vertical:absolute;mso-position-vertical-relative:text;mso-width-percent:0;mso-height-percent:0;mso-width-relative:page;mso-height-relative:page;v-text-anchor:middle" o:gfxdata="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" fillcolor="#4472c4 [3204]" strokecolor="#1f3763 [1604]" strokeweight="2.25pt">
                 <v:stroke dashstyle="3 1"/>
                 <v:textbox>
                   <w:txbxContent>
@@ -659,7 +661,7 @@
                   <wp:posOffset>23495</wp:posOffset>
                 </wp:positionV>
                 <wp:extent cx="3191510" cy="1776095"/>
-                <wp:effectExtent l="19050" t="19050" r="46990" b="33655"/>
+                <wp:effectExtent l="0" t="0" r="27940" b="14605"/>
                 <wp:wrapNone/>
                 <wp:docPr id="5" name="Téglalap 5"/>
                 <wp:cNvGraphicFramePr/>
@@ -675,7 +677,7 @@
                         <a:prstGeom prst="rect">
                           <a:avLst/>
                         </a:prstGeom>
-                        <a:ln w="50800">
+                        <a:ln w="19050">
                           <a:prstDash val="lgDash"/>
                         </a:ln>
                       </wps:spPr>
@@ -737,7 +739,7 @@
           </mc:Choice>
           <mc:Fallback>
             <w:pict>
-              <v:rect id="Téglalap 5" o:spid="_x0000_s1031" style="position:absolute;margin-left:259.2pt;margin-top:1.85pt;width:251.3pt;height:139.85pt;z-index:251667456;visibility:visible;mso-wrap-style:square;mso-width-percent:0;mso-height-percent:0;mso-wrap-distance-left:9pt;mso-wrap-distance-top:0;mso-wrap-distance-right:9pt;mso-wrap-distance-bottom:0;mso-position-horizontal:absolute;mso-position-horizontal-relative:text;mso-position-vertical:absolute;mso-position-vertical-relative:text;mso-width-percent:0;mso-height-percent:0;mso-width-relative:page;mso-height-relative:page;v-text-anchor:middle" o:gfxdata="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" fillcolor="#4472c4 [3204]" strokecolor="#1f3763 [1604]" strokeweight="4pt">
+              <v:rect id="Téglalap 5" o:spid="_x0000_s1031" style="position:absolute;margin-left:259.2pt;margin-top:1.85pt;width:251.3pt;height:139.85pt;z-index:251667456;visibility:visible;mso-wrap-style:square;mso-width-percent:0;mso-height-percent:0;mso-wrap-distance-left:9pt;mso-wrap-distance-top:0;mso-wrap-distance-right:9pt;mso-wrap-distance-bottom:0;mso-position-horizontal:absolute;mso-position-horizontal-relative:text;mso-position-vertical:absolute;mso-position-vertical-relative:text;mso-width-percent:0;mso-height-percent:0;mso-width-relative:page;mso-height-relative:page;v-text-anchor:middle" o:gfxdata="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" fillcolor="#4472c4 [3204]" strokecolor="#1f3763 [1604]" strokeweight="1.5pt">
                 <v:stroke dashstyle="longDash"/>
                 <v:textbox>
                   <w:txbxContent>
@@ -783,7 +785,7 @@
                   <wp:posOffset>19050</wp:posOffset>
                 </wp:positionV>
                 <wp:extent cx="3191608" cy="1776047"/>
-                <wp:effectExtent l="19050" t="19050" r="46990" b="34290"/>
+                <wp:effectExtent l="0" t="0" r="27940" b="15240"/>
                 <wp:wrapNone/>
                 <wp:docPr id="1" name="Rectangle 1"/>
                 <wp:cNvGraphicFramePr/>
@@ -799,7 +801,7 @@
                         <a:prstGeom prst="rect">
                           <a:avLst/>
                         </a:prstGeom>
-                        <a:ln w="50800">
+                        <a:ln w="12700">
                           <a:prstDash val="sysDot"/>
                         </a:ln>
                       </wps:spPr>
@@ -855,7 +857,7 @@
           </mc:Choice>
           <mc:Fallback>
             <w:pict>
-              <v:rect w14:anchorId="6B679E3A" id="Rectangle 1" o:spid="_x0000_s1032" style="position:absolute;margin-left:0;margin-top:1.5pt;width:251.3pt;height:139.85pt;z-index:251659264;visibility:visible;mso-wrap-style:square;mso-wrap-distance-left:9pt;mso-wrap-distance-top:0;mso-wrap-distance-right:9pt;mso-wrap-distance-bottom:0;mso-position-horizontal:absolute;mso-position-horizontal-relative:text;mso-position-vertical:absolute;mso-position-vertical-relative:text;v-text-anchor:middle" o:gfxdata="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" fillcolor="#4472c4 [3204]" strokecolor="#1f3763 [1604]" strokeweight="4pt">
+              <v:rect w14:anchorId="6B679E3A" id="Rectangle 1" o:spid="_x0000_s1032" style="position:absolute;margin-left:0;margin-top:1.5pt;width:251.3pt;height:139.85pt;z-index:251659264;visibility:visible;mso-wrap-style:square;mso-wrap-distance-left:9pt;mso-wrap-distance-top:0;mso-wrap-distance-right:9pt;mso-wrap-distance-bottom:0;mso-position-horizontal:absolute;mso-position-horizontal-relative:text;mso-position-vertical:absolute;mso-position-vertical-relative:text;v-text-anchor:middle" o:gfxdata="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" fillcolor="#4472c4 [3204]" strokecolor="#1f3763 [1604]" strokeweight="1pt">
                 <v:stroke dashstyle="1 1"/>
                 <v:textbox>
                   <w:txbxContent>

</xml_diff>

<commit_message>
tdf#108064 OOXML export: keep preset dashes with mso preset linewidths
Change-Id: Ie87544850c494d946ea43b984aeff8666e08d738
Reviewed-on: https://gerrit.libreoffice.org/60874
Tested-by: Jenkins
Reviewed-by: László Németh <nemeth@numbertext.org>
</commit_message>
<xml_diff>
--- a/sw/qa/extras/ooxmlexport/data/LineStyle_DashType.docx
+++ b/sw/qa/extras/ooxmlexport/data/LineStyle_DashType.docx
@@ -3,8 +3,6 @@
 <w:document xmlns:wpc="http://schemas.microsoft.com/office/word/2010/wordprocessingCanvas" xmlns:cx="http://schemas.microsoft.com/office/drawing/2014/chartex" xmlns:cx1="http://schemas.microsoft.com/office/drawing/2015/9/8/chartex" xmlns:cx2="http://schemas.microsoft.com/office/drawing/2015/10/21/chartex" xmlns:cx3="http://schemas.microsoft.com/office/drawing/2016/5/9/chartex" xmlns:cx4="http://schemas.microsoft.com/office/drawing/2016/5/10/chartex" xmlns:cx5="http://schemas.microsoft.com/office/drawing/2016/5/11/chartex" xmlns:cx6="http://schemas.microsoft.com/office/drawing/2016/5/12/chartex" xmlns:cx7="http://schemas.microsoft.com/office/drawing/2016/5/13/chartex" xmlns:cx8="http://schemas.microsoft.com/office/drawing/2016/5/14/chartex" xmlns:mc="http://schemas.openxmlformats.org/markup-compatibility/2006" xmlns:aink="http://schemas.microsoft.com/office/drawing/2016/ink" xmlns:am3d="http://schemas.microsoft.com/office/drawing/2017/model3d" xmlns:o="urn:schemas-microsoft-com:office:office" xmlns:r="http://schemas.openxmlformats.org/officeDocument/2006/relationships" xmlns:m="http://schemas.openxmlformats.org/officeDocument/2006/math" xmlns:v="urn:schemas-microsoft-com:vml" xmlns:wp14="http://schemas.microsoft.com/office/word/2010/wordprocessingDrawing" xmlns:wp="http://schemas.openxmlformats.org/drawingml/2006/wordprocessingDrawing" xmlns:w10="urn:schemas-microsoft-com:office:word" xmlns:w="http://schemas.openxmlformats.org/wordprocessingml/2006/main" xmlns:w14="http://schemas.microsoft.com/office/word/2010/wordml" xmlns:w15="http://schemas.microsoft.com/office/word/2012/wordml" xmlns:w16cid="http://schemas.microsoft.com/office/word/2016/wordml/cid" xmlns:w16se="http://schemas.microsoft.com/office/word/2015/wordml/symex" xmlns:wpg="http://schemas.microsoft.com/office/word/2010/wordprocessingGroup" xmlns:wpi="http://schemas.microsoft.com/office/word/2010/wordprocessingInk" xmlns:wne="http://schemas.microsoft.com/office/word/2006/wordml" xmlns:wps="http://schemas.microsoft.com/office/word/2010/wordprocessingShape" mc:Ignorable="w14 w15 w16se w16cid wp14">
   <w:body>
     <w:p>
-      <w:bookmarkStart w:id="0" w:name="_GoBack"/>
-      <w:bookmarkEnd w:id="0"/>
       <w:r>
         <w:rPr>
           <w:rFonts w:ascii="Times New Roman" w:hAnsi="Times New Roman" w:cs="Times New Roman"/>
@@ -25,7 +23,7 @@
                   <wp:posOffset>4100195</wp:posOffset>
                 </wp:positionV>
                 <wp:extent cx="3191510" cy="1776095"/>
-                <wp:effectExtent l="38100" t="38100" r="46990" b="33655"/>
+                <wp:effectExtent l="19050" t="19050" r="46990" b="33655"/>
                 <wp:wrapNone/>
                 <wp:docPr id="7" name="Téglalap 7"/>
                 <wp:cNvGraphicFramePr/>
@@ -41,7 +39,7 @@
                         <a:prstGeom prst="rect">
                           <a:avLst/>
                         </a:prstGeom>
-                        <a:ln w="76200">
+                        <a:ln w="57150">
                           <a:prstDash val="lgDashDotDot"/>
                           <a:miter lim="800000"/>
                         </a:ln>
@@ -104,7 +102,7 @@
           </mc:Choice>
           <mc:Fallback>
             <w:pict>
-              <v:rect id="Téglalap 7" o:spid="_x0000_s1026" style="position:absolute;margin-left:259.2pt;margin-top:322.85pt;width:251.3pt;height:139.85pt;z-index:251671552;visibility:visible;mso-wrap-style:square;mso-width-percent:0;mso-height-percent:0;mso-wrap-distance-left:9pt;mso-wrap-distance-top:0;mso-wrap-distance-right:9pt;mso-wrap-distance-bottom:0;mso-position-horizontal:absolute;mso-position-horizontal-relative:text;mso-position-vertical:absolute;mso-position-vertical-relative:text;mso-width-percent:0;mso-height-percent:0;mso-width-relative:page;mso-height-relative:page;v-text-anchor:middle" o:gfxdata="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" fillcolor="#4472c4 [3204]" strokecolor="#1f3763 [1604]" strokeweight="6pt">
+              <v:rect id="Téglalap 7" o:spid="_x0000_s1026" style="position:absolute;margin-left:259.2pt;margin-top:322.85pt;width:251.3pt;height:139.85pt;z-index:251671552;visibility:visible;mso-wrap-style:square;mso-width-percent:0;mso-height-percent:0;mso-wrap-distance-left:9pt;mso-wrap-distance-top:0;mso-wrap-distance-right:9pt;mso-wrap-distance-bottom:0;mso-position-horizontal:absolute;mso-position-horizontal-relative:text;mso-position-vertical:absolute;mso-position-vertical-relative:text;mso-width-percent:0;mso-height-percent:0;mso-width-relative:page;mso-height-relative:page;v-text-anchor:middle" o:gfxdata="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" fillcolor="#4472c4 [3204]" strokecolor="#1f3763 [1604]" strokeweight="4.5pt">
                 <v:stroke dashstyle="longDashDotDot"/>
                 <v:textbox>
                   <w:txbxContent>
@@ -153,7 +151,7 @@
                   <wp:posOffset>2030095</wp:posOffset>
                 </wp:positionV>
                 <wp:extent cx="3191510" cy="1776095"/>
-                <wp:effectExtent l="19050" t="19050" r="27940" b="14605"/>
+                <wp:effectExtent l="0" t="0" r="27940" b="14605"/>
                 <wp:wrapNone/>
                 <wp:docPr id="6" name="Téglalap 6"/>
                 <wp:cNvGraphicFramePr/>
@@ -169,7 +167,7 @@
                         <a:prstGeom prst="rect">
                           <a:avLst/>
                         </a:prstGeom>
-                        <a:ln w="38100">
+                        <a:ln w="12700">
                           <a:prstDash val="lgDashDot"/>
                         </a:ln>
                       </wps:spPr>
@@ -231,7 +229,7 @@
           </mc:Choice>
           <mc:Fallback>
             <w:pict>
-              <v:rect id="Téglalap 6" o:spid="_x0000_s1027" style="position:absolute;margin-left:260.4pt;margin-top:159.85pt;width:251.3pt;height:139.85pt;z-index:251669504;visibility:visible;mso-wrap-style:square;mso-width-percent:0;mso-height-percent:0;mso-wrap-distance-left:9pt;mso-wrap-distance-top:0;mso-wrap-distance-right:9pt;mso-wrap-distance-bottom:0;mso-position-horizontal:absolute;mso-position-horizontal-relative:text;mso-position-vertical:absolute;mso-position-vertical-relative:text;mso-width-percent:0;mso-height-percent:0;mso-width-relative:page;mso-height-relative:page;v-text-anchor:middle" o:gfxdata="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" fillcolor="#4472c4 [3204]" strokecolor="#1f3763 [1604]" strokeweight="3pt">
+              <v:rect id="Téglalap 6" o:spid="_x0000_s1027" style="position:absolute;margin-left:260.4pt;margin-top:159.85pt;width:251.3pt;height:139.85pt;z-index:251669504;visibility:visible;mso-wrap-style:square;mso-width-percent:0;mso-height-percent:0;mso-wrap-distance-left:9pt;mso-wrap-distance-top:0;mso-wrap-distance-right:9pt;mso-wrap-distance-bottom:0;mso-position-horizontal:absolute;mso-position-horizontal-relative:text;mso-position-vertical:absolute;mso-position-vertical-relative:text;mso-width-percent:0;mso-height-percent:0;mso-width-relative:page;mso-height-relative:page;v-text-anchor:middle" o:gfxdata="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" fillcolor="#4472c4 [3204]" strokecolor="#1f3763 [1604]" strokeweight="1pt">
                 <v:stroke dashstyle="longDashDot"/>
                 <v:textbox>
                   <w:txbxContent>
@@ -327,6 +325,7 @@
                                 <w:szCs w:val="32"/>
                               </w:rPr>
                             </w:pPr>
+                            <w:bookmarkStart w:id="0" w:name="_GoBack"/>
                             <w:proofErr w:type="spellStart"/>
                             <w:r>
                               <w:rPr>
@@ -335,6 +334,7 @@
                               </w:rPr>
                               <w:t>dashDot</w:t>
                             </w:r>
+                            <w:bookmarkEnd w:id="0"/>
                             <w:proofErr w:type="spellEnd"/>
                           </w:p>
                         </w:txbxContent>
@@ -371,6 +371,7 @@
                           <w:szCs w:val="32"/>
                         </w:rPr>
                       </w:pPr>
+                      <w:bookmarkStart w:id="1" w:name="_GoBack"/>
                       <w:proofErr w:type="spellStart"/>
                       <w:r>
                         <w:rPr>
@@ -379,6 +380,7 @@
                         </w:rPr>
                         <w:t>dashDot</w:t>
                       </w:r>
+                      <w:bookmarkEnd w:id="1"/>
                       <w:proofErr w:type="spellEnd"/>
                     </w:p>
                   </w:txbxContent>
@@ -409,7 +411,7 @@
                   <wp:posOffset>4102735</wp:posOffset>
                 </wp:positionV>
                 <wp:extent cx="3191510" cy="1776095"/>
-                <wp:effectExtent l="19050" t="19050" r="46990" b="33655"/>
+                <wp:effectExtent l="19050" t="19050" r="27940" b="14605"/>
                 <wp:wrapNone/>
                 <wp:docPr id="3" name="Téglalap 3"/>
                 <wp:cNvGraphicFramePr/>
@@ -425,7 +427,7 @@
                         <a:prstGeom prst="rect">
                           <a:avLst/>
                         </a:prstGeom>
-                        <a:ln w="57150">
+                        <a:ln w="28575">
                           <a:prstDash val="dash"/>
                         </a:ln>
                       </wps:spPr>
@@ -485,7 +487,7 @@
           </mc:Choice>
           <mc:Fallback>
             <w:pict>
-              <v:rect id="Téglalap 3" o:spid="_x0000_s1029" style="position:absolute;margin-left:1.5pt;margin-top:323.05pt;width:251.3pt;height:139.85pt;z-index:251663360;visibility:visible;mso-wrap-style:square;mso-width-percent:0;mso-height-percent:0;mso-wrap-distance-left:9pt;mso-wrap-distance-top:0;mso-wrap-distance-right:9pt;mso-wrap-distance-bottom:0;mso-position-horizontal:absolute;mso-position-horizontal-relative:margin;mso-position-vertical:absolute;mso-position-vertical-relative:text;mso-width-percent:0;mso-height-percent:0;mso-width-relative:page;mso-height-relative:page;v-text-anchor:middle" o:gfxdata="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" fillcolor="#4472c4 [3204]" strokecolor="#1f3763 [1604]" strokeweight="4.5pt">
+              <v:rect id="Téglalap 3" o:spid="_x0000_s1029" style="position:absolute;margin-left:1.5pt;margin-top:323.05pt;width:251.3pt;height:139.85pt;z-index:251663360;visibility:visible;mso-wrap-style:square;mso-width-percent:0;mso-height-percent:0;mso-wrap-distance-left:9pt;mso-wrap-distance-top:0;mso-wrap-distance-right:9pt;mso-wrap-distance-bottom:0;mso-position-horizontal:absolute;mso-position-horizontal-relative:margin;mso-position-vertical:absolute;mso-position-vertical-relative:text;mso-width-percent:0;mso-height-percent:0;mso-width-relative:page;mso-height-relative:page;v-text-anchor:middle" o:gfxdata="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" fillcolor="#4472c4 [3204]" strokecolor="#1f3763 [1604]" strokeweight="2.25pt">
                 <v:stroke dashstyle="dash"/>
                 <v:textbox>
                   <w:txbxContent>
@@ -533,7 +535,7 @@
                   <wp:posOffset>2037715</wp:posOffset>
                 </wp:positionV>
                 <wp:extent cx="3191510" cy="1776095"/>
-                <wp:effectExtent l="19050" t="19050" r="27940" b="14605"/>
+                <wp:effectExtent l="0" t="0" r="27940" b="14605"/>
                 <wp:wrapNone/>
                 <wp:docPr id="2" name="Téglalap 2"/>
                 <wp:cNvGraphicFramePr/>
@@ -549,7 +551,7 @@
                         <a:prstGeom prst="rect">
                           <a:avLst/>
                         </a:prstGeom>
-                        <a:ln w="28575">
+                        <a:ln w="9525">
                           <a:prstDash val="sysDash"/>
                         </a:ln>
                       </wps:spPr>
@@ -611,7 +613,7 @@
           </mc:Choice>
           <mc:Fallback>
             <w:pict>
-              <v:rect id="Téglalap 2" o:spid="_x0000_s1030" style="position:absolute;margin-left:1.5pt;margin-top:160.45pt;width:251.3pt;height:139.85pt;z-index:251661312;visibility:visible;mso-wrap-style:square;mso-width-percent:0;mso-height-percent:0;mso-wrap-distance-left:9pt;mso-wrap-distance-top:0;mso-wrap-distance-right:9pt;mso-wrap-distance-bottom:0;mso-position-horizontal:absolute;mso-position-horizontal-relative:margin;mso-position-vertical:absolute;mso-position-vertical-relative:text;mso-width-percent:0;mso-height-percent:0;mso-width-relative:page;mso-height-relative:page;v-text-anchor:middle" o:gfxdata="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" fillcolor="#4472c4 [3204]" strokecolor="#1f3763 [1604]" strokeweight="2.25pt">
+              <v:rect id="Téglalap 2" o:spid="_x0000_s1030" style="position:absolute;margin-left:1.5pt;margin-top:160.45pt;width:251.3pt;height:139.85pt;z-index:251661312;visibility:visible;mso-wrap-style:square;mso-width-percent:0;mso-height-percent:0;mso-wrap-distance-left:9pt;mso-wrap-distance-top:0;mso-wrap-distance-right:9pt;mso-wrap-distance-bottom:0;mso-position-horizontal:absolute;mso-position-horizontal-relative:margin;mso-position-vertical:absolute;mso-position-vertical-relative:text;mso-width-percent:0;mso-height-percent:0;mso-width-relative:page;mso-height-relative:page;v-text-anchor:middle" o:gfxdata="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" fillcolor="#4472c4 [3204]" strokecolor="#1f3763 [1604]">
                 <v:stroke dashstyle="3 1"/>
                 <v:textbox>
                   <w:txbxContent>
@@ -677,7 +679,7 @@
                         <a:prstGeom prst="rect">
                           <a:avLst/>
                         </a:prstGeom>
-                        <a:ln w="19050">
+                        <a:ln w="6350">
                           <a:prstDash val="lgDash"/>
                         </a:ln>
                       </wps:spPr>
@@ -739,7 +741,7 @@
           </mc:Choice>
           <mc:Fallback>
             <w:pict>
-              <v:rect id="Téglalap 5" o:spid="_x0000_s1031" style="position:absolute;margin-left:259.2pt;margin-top:1.85pt;width:251.3pt;height:139.85pt;z-index:251667456;visibility:visible;mso-wrap-style:square;mso-width-percent:0;mso-height-percent:0;mso-wrap-distance-left:9pt;mso-wrap-distance-top:0;mso-wrap-distance-right:9pt;mso-wrap-distance-bottom:0;mso-position-horizontal:absolute;mso-position-horizontal-relative:text;mso-position-vertical:absolute;mso-position-vertical-relative:text;mso-width-percent:0;mso-height-percent:0;mso-width-relative:page;mso-height-relative:page;v-text-anchor:middle" o:gfxdata="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" fillcolor="#4472c4 [3204]" strokecolor="#1f3763 [1604]" strokeweight="1.5pt">
+              <v:rect id="Téglalap 5" o:spid="_x0000_s1031" style="position:absolute;margin-left:259.2pt;margin-top:1.85pt;width:251.3pt;height:139.85pt;z-index:251667456;visibility:visible;mso-wrap-style:square;mso-width-percent:0;mso-height-percent:0;mso-wrap-distance-left:9pt;mso-wrap-distance-top:0;mso-wrap-distance-right:9pt;mso-wrap-distance-bottom:0;mso-position-horizontal:absolute;mso-position-horizontal-relative:text;mso-position-vertical:absolute;mso-position-vertical-relative:text;mso-width-percent:0;mso-height-percent:0;mso-width-relative:page;mso-height-relative:page;v-text-anchor:middle" o:gfxdata="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" fillcolor="#4472c4 [3204]" strokecolor="#1f3763 [1604]" strokeweight=".5pt">
                 <v:stroke dashstyle="longDash"/>
                 <v:textbox>
                   <w:txbxContent>
@@ -801,7 +803,7 @@
                         <a:prstGeom prst="rect">
                           <a:avLst/>
                         </a:prstGeom>
-                        <a:ln w="12700">
+                        <a:ln w="3175">
                           <a:prstDash val="sysDot"/>
                         </a:ln>
                       </wps:spPr>
@@ -857,7 +859,7 @@
           </mc:Choice>
           <mc:Fallback>
             <w:pict>
-              <v:rect w14:anchorId="6B679E3A" id="Rectangle 1" o:spid="_x0000_s1032" style="position:absolute;margin-left:0;margin-top:1.5pt;width:251.3pt;height:139.85pt;z-index:251659264;visibility:visible;mso-wrap-style:square;mso-wrap-distance-left:9pt;mso-wrap-distance-top:0;mso-wrap-distance-right:9pt;mso-wrap-distance-bottom:0;mso-position-horizontal:absolute;mso-position-horizontal-relative:text;mso-position-vertical:absolute;mso-position-vertical-relative:text;v-text-anchor:middle" o:gfxdata="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" fillcolor="#4472c4 [3204]" strokecolor="#1f3763 [1604]" strokeweight="1pt">
+              <v:rect w14:anchorId="6B679E3A" id="Rectangle 1" o:spid="_x0000_s1032" style="position:absolute;margin-left:0;margin-top:1.5pt;width:251.3pt;height:139.85pt;z-index:251659264;visibility:visible;mso-wrap-style:square;mso-wrap-distance-left:9pt;mso-wrap-distance-top:0;mso-wrap-distance-right:9pt;mso-wrap-distance-bottom:0;mso-position-horizontal:absolute;mso-position-horizontal-relative:text;mso-position-vertical:absolute;mso-position-vertical-relative:text;v-text-anchor:middle" o:gfxdata="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" fillcolor="#4472c4 [3204]" strokecolor="#1f3763 [1604]" strokeweight=".25pt">
                 <v:stroke dashstyle="1 1"/>
                 <v:textbox>
                   <w:txbxContent>

</xml_diff>

<commit_message>
tdf#108064 OOXML export: keep preset dashes with linewidth < 1pt
Before this patch prstDash xml tags were preserved only with linewidth 1/4 pt, 1/2 pt or 3/4 pt below 1 pt. Now it is working for example with 0.33 pt.

Change-Id: I36372edfaea560d8913cd4aa8ee551ee059ec682
Reviewed-on: https://gerrit.libreoffice.org/61737
Tested-by: Jenkins
Reviewed-by: László Németh <nemeth@numbertext.org>
</commit_message>
<xml_diff>
--- a/sw/qa/extras/ooxmlexport/data/LineStyle_DashType.docx
+++ b/sw/qa/extras/ooxmlexport/data/LineStyle_DashType.docx
@@ -2,6 +2,8 @@
 <file path=word/document.xml><?xml version="1.0" encoding="utf-8"?>
 <w:document xmlns:wpc="http://schemas.microsoft.com/office/word/2010/wordprocessingCanvas" xmlns:cx="http://schemas.microsoft.com/office/drawing/2014/chartex" xmlns:cx1="http://schemas.microsoft.com/office/drawing/2015/9/8/chartex" xmlns:cx2="http://schemas.microsoft.com/office/drawing/2015/10/21/chartex" xmlns:cx3="http://schemas.microsoft.com/office/drawing/2016/5/9/chartex" xmlns:cx4="http://schemas.microsoft.com/office/drawing/2016/5/10/chartex" xmlns:cx5="http://schemas.microsoft.com/office/drawing/2016/5/11/chartex" xmlns:cx6="http://schemas.microsoft.com/office/drawing/2016/5/12/chartex" xmlns:cx7="http://schemas.microsoft.com/office/drawing/2016/5/13/chartex" xmlns:cx8="http://schemas.microsoft.com/office/drawing/2016/5/14/chartex" xmlns:mc="http://schemas.openxmlformats.org/markup-compatibility/2006" xmlns:aink="http://schemas.microsoft.com/office/drawing/2016/ink" xmlns:am3d="http://schemas.microsoft.com/office/drawing/2017/model3d" xmlns:o="urn:schemas-microsoft-com:office:office" xmlns:r="http://schemas.openxmlformats.org/officeDocument/2006/relationships" xmlns:m="http://schemas.openxmlformats.org/officeDocument/2006/math" xmlns:v="urn:schemas-microsoft-com:vml" xmlns:wp14="http://schemas.microsoft.com/office/word/2010/wordprocessingDrawing" xmlns:wp="http://schemas.openxmlformats.org/drawingml/2006/wordprocessingDrawing" xmlns:w10="urn:schemas-microsoft-com:office:word" xmlns:w="http://schemas.openxmlformats.org/wordprocessingml/2006/main" xmlns:w14="http://schemas.microsoft.com/office/word/2010/wordml" xmlns:w15="http://schemas.microsoft.com/office/word/2012/wordml" xmlns:w16cid="http://schemas.microsoft.com/office/word/2016/wordml/cid" xmlns:w16se="http://schemas.microsoft.com/office/word/2015/wordml/symex" xmlns:wpg="http://schemas.microsoft.com/office/word/2010/wordprocessingGroup" xmlns:wpi="http://schemas.microsoft.com/office/word/2010/wordprocessingInk" xmlns:wne="http://schemas.microsoft.com/office/word/2006/wordml" xmlns:wps="http://schemas.microsoft.com/office/word/2010/wordprocessingShape" mc:Ignorable="w14 w15 w16se w16cid wp14">
   <w:body>
+    <w:bookmarkStart w:id="0" w:name="_GoBack"/>
+    <w:bookmarkEnd w:id="0"/>
     <w:p>
       <w:r>
         <w:rPr>
@@ -40,6 +42,9 @@
                           <a:avLst/>
                         </a:prstGeom>
                         <a:ln w="57150">
+                          <a:solidFill>
+                            <a:srgbClr val="C00000"/>
+                          </a:solidFill>
                           <a:prstDash val="lgDashDotDot"/>
                           <a:miter lim="800000"/>
                         </a:ln>
@@ -79,6 +84,22 @@
                               <w:t>lgDashDotDot</w:t>
                             </w:r>
                             <w:proofErr w:type="spellEnd"/>
+                            <w:r>
+                              <w:rPr>
+                                <w:sz w:val="32"/>
+                                <w:szCs w:val="32"/>
+                              </w:rPr>
+                              <w:t xml:space="preserve">, 4.5 </w:t>
+                            </w:r>
+                            <w:proofErr w:type="spellStart"/>
+                            <w:r>
+                              <w:rPr>
+                                <w:sz w:val="32"/>
+                                <w:szCs w:val="32"/>
+                              </w:rPr>
+                              <w:t>pt</w:t>
+                            </w:r>
+                            <w:proofErr w:type="spellEnd"/>
                           </w:p>
                         </w:txbxContent>
                       </wps:txbx>
@@ -102,7 +123,7 @@
           </mc:Choice>
           <mc:Fallback>
             <w:pict>
-              <v:rect id="Téglalap 7" o:spid="_x0000_s1026" style="position:absolute;margin-left:259.2pt;margin-top:322.85pt;width:251.3pt;height:139.85pt;z-index:251671552;visibility:visible;mso-wrap-style:square;mso-width-percent:0;mso-height-percent:0;mso-wrap-distance-left:9pt;mso-wrap-distance-top:0;mso-wrap-distance-right:9pt;mso-wrap-distance-bottom:0;mso-position-horizontal:absolute;mso-position-horizontal-relative:text;mso-position-vertical:absolute;mso-position-vertical-relative:text;mso-width-percent:0;mso-height-percent:0;mso-width-relative:page;mso-height-relative:page;v-text-anchor:middle" o:gfxdata="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" fillcolor="#4472c4 [3204]" strokecolor="#1f3763 [1604]" strokeweight="4.5pt">
+              <v:rect id="Téglalap 7" o:spid="_x0000_s1026" style="position:absolute;margin-left:259.2pt;margin-top:322.85pt;width:251.3pt;height:139.85pt;z-index:251671552;visibility:visible;mso-wrap-style:square;mso-width-percent:0;mso-height-percent:0;mso-wrap-distance-left:9pt;mso-wrap-distance-top:0;mso-wrap-distance-right:9pt;mso-wrap-distance-bottom:0;mso-position-horizontal:absolute;mso-position-horizontal-relative:text;mso-position-vertical:absolute;mso-position-vertical-relative:text;mso-width-percent:0;mso-height-percent:0;mso-width-relative:page;mso-height-relative:page;v-text-anchor:middle" o:gfxdata="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" fillcolor="#4472c4 [3204]" strokecolor="#c00000" strokeweight="4.5pt">
                 <v:stroke dashstyle="longDashDotDot"/>
                 <v:textbox>
                   <w:txbxContent>
@@ -121,6 +142,22 @@
                           <w:szCs w:val="32"/>
                         </w:rPr>
                         <w:t>lgDashDotDot</w:t>
+                      </w:r>
+                      <w:proofErr w:type="spellEnd"/>
+                      <w:r>
+                        <w:rPr>
+                          <w:sz w:val="32"/>
+                          <w:szCs w:val="32"/>
+                        </w:rPr>
+                        <w:t xml:space="preserve">, 4.5 </w:t>
+                      </w:r>
+                      <w:proofErr w:type="spellStart"/>
+                      <w:r>
+                        <w:rPr>
+                          <w:sz w:val="32"/>
+                          <w:szCs w:val="32"/>
+                        </w:rPr>
+                        <w:t>pt</w:t>
                       </w:r>
                       <w:proofErr w:type="spellEnd"/>
                     </w:p>
@@ -167,7 +204,10 @@
                         <a:prstGeom prst="rect">
                           <a:avLst/>
                         </a:prstGeom>
-                        <a:ln w="12700">
+                        <a:ln w="4191">
+                          <a:solidFill>
+                            <a:srgbClr val="C00000"/>
+                          </a:solidFill>
                           <a:prstDash val="lgDashDot"/>
                         </a:ln>
                       </wps:spPr>
@@ -206,6 +246,29 @@
                               <w:t>lgDashDot</w:t>
                             </w:r>
                             <w:proofErr w:type="spellEnd"/>
+                            <w:r>
+                              <w:rPr>
+                                <w:sz w:val="32"/>
+                                <w:szCs w:val="32"/>
+                              </w:rPr>
+                              <w:t>, 0.33</w:t>
+                            </w:r>
+                            <w:r>
+                              <w:rPr>
+                                <w:sz w:val="32"/>
+                                <w:szCs w:val="32"/>
+                              </w:rPr>
+                              <w:t xml:space="preserve"> </w:t>
+                            </w:r>
+                            <w:proofErr w:type="spellStart"/>
+                            <w:r>
+                              <w:rPr>
+                                <w:sz w:val="32"/>
+                                <w:szCs w:val="32"/>
+                              </w:rPr>
+                              <w:t>pt</w:t>
+                            </w:r>
+                            <w:proofErr w:type="spellEnd"/>
                           </w:p>
                         </w:txbxContent>
                       </wps:txbx>
@@ -229,7 +292,7 @@
           </mc:Choice>
           <mc:Fallback>
             <w:pict>
-              <v:rect id="Téglalap 6" o:spid="_x0000_s1027" style="position:absolute;margin-left:260.4pt;margin-top:159.85pt;width:251.3pt;height:139.85pt;z-index:251669504;visibility:visible;mso-wrap-style:square;mso-width-percent:0;mso-height-percent:0;mso-wrap-distance-left:9pt;mso-wrap-distance-top:0;mso-wrap-distance-right:9pt;mso-wrap-distance-bottom:0;mso-position-horizontal:absolute;mso-position-horizontal-relative:text;mso-position-vertical:absolute;mso-position-vertical-relative:text;mso-width-percent:0;mso-height-percent:0;mso-width-relative:page;mso-height-relative:page;v-text-anchor:middle" o:gfxdata="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" fillcolor="#4472c4 [3204]" strokecolor="#1f3763 [1604]" strokeweight="1pt">
+              <v:rect id="Téglalap 6" o:spid="_x0000_s1027" style="position:absolute;margin-left:260.4pt;margin-top:159.85pt;width:251.3pt;height:139.85pt;z-index:251669504;visibility:visible;mso-wrap-style:square;mso-width-percent:0;mso-height-percent:0;mso-wrap-distance-left:9pt;mso-wrap-distance-top:0;mso-wrap-distance-right:9pt;mso-wrap-distance-bottom:0;mso-position-horizontal:absolute;mso-position-horizontal-relative:text;mso-position-vertical:absolute;mso-position-vertical-relative:text;mso-width-percent:0;mso-height-percent:0;mso-width-relative:page;mso-height-relative:page;v-text-anchor:middle" o:gfxdata="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" fillcolor="#4472c4 [3204]" strokecolor="#c00000" strokeweight=".33pt">
                 <v:stroke dashstyle="longDashDot"/>
                 <v:textbox>
                   <w:txbxContent>
@@ -248,6 +311,29 @@
                           <w:szCs w:val="32"/>
                         </w:rPr>
                         <w:t>lgDashDot</w:t>
+                      </w:r>
+                      <w:proofErr w:type="spellEnd"/>
+                      <w:r>
+                        <w:rPr>
+                          <w:sz w:val="32"/>
+                          <w:szCs w:val="32"/>
+                        </w:rPr>
+                        <w:t>, 0.33</w:t>
+                      </w:r>
+                      <w:r>
+                        <w:rPr>
+                          <w:sz w:val="32"/>
+                          <w:szCs w:val="32"/>
+                        </w:rPr>
+                        <w:t xml:space="preserve"> </w:t>
+                      </w:r>
+                      <w:proofErr w:type="spellStart"/>
+                      <w:r>
+                        <w:rPr>
+                          <w:sz w:val="32"/>
+                          <w:szCs w:val="32"/>
+                        </w:rPr>
+                        <w:t>pt</w:t>
                       </w:r>
                       <w:proofErr w:type="spellEnd"/>
                     </w:p>
@@ -295,6 +381,9 @@
                           <a:avLst/>
                         </a:prstGeom>
                         <a:ln w="76200">
+                          <a:solidFill>
+                            <a:srgbClr val="C00000"/>
+                          </a:solidFill>
                           <a:prstDash val="dashDot"/>
                           <a:miter lim="800000"/>
                         </a:ln>
@@ -325,7 +414,6 @@
                                 <w:szCs w:val="32"/>
                               </w:rPr>
                             </w:pPr>
-                            <w:bookmarkStart w:id="0" w:name="_GoBack"/>
                             <w:proofErr w:type="spellStart"/>
                             <w:r>
                               <w:rPr>
@@ -334,7 +422,22 @@
                               </w:rPr>
                               <w:t>dashDot</w:t>
                             </w:r>
-                            <w:bookmarkEnd w:id="0"/>
+                            <w:proofErr w:type="spellEnd"/>
+                            <w:r>
+                              <w:rPr>
+                                <w:sz w:val="32"/>
+                                <w:szCs w:val="32"/>
+                              </w:rPr>
+                              <w:t xml:space="preserve">, 6 </w:t>
+                            </w:r>
+                            <w:proofErr w:type="spellStart"/>
+                            <w:r>
+                              <w:rPr>
+                                <w:sz w:val="32"/>
+                                <w:szCs w:val="32"/>
+                              </w:rPr>
+                              <w:t>pt</w:t>
+                            </w:r>
                             <w:proofErr w:type="spellEnd"/>
                           </w:p>
                         </w:txbxContent>
@@ -359,7 +462,7 @@
           </mc:Choice>
           <mc:Fallback>
             <w:pict>
-              <v:rect id="Téglalap 4" o:spid="_x0000_s1028" style="position:absolute;margin-left:1.5pt;margin-top:488.05pt;width:251.3pt;height:139.85pt;z-index:251665408;visibility:visible;mso-wrap-style:square;mso-width-percent:0;mso-height-percent:0;mso-wrap-distance-left:9pt;mso-wrap-distance-top:0;mso-wrap-distance-right:9pt;mso-wrap-distance-bottom:0;mso-position-horizontal:absolute;mso-position-horizontal-relative:margin;mso-position-vertical:absolute;mso-position-vertical-relative:text;mso-width-percent:0;mso-height-percent:0;mso-width-relative:page;mso-height-relative:page;v-text-anchor:middle" o:gfxdata="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" fillcolor="#4472c4 [3204]" strokecolor="#1f3763 [1604]" strokeweight="6pt">
+              <v:rect id="Téglalap 4" o:spid="_x0000_s1028" style="position:absolute;margin-left:1.5pt;margin-top:488.05pt;width:251.3pt;height:139.85pt;z-index:251665408;visibility:visible;mso-wrap-style:square;mso-width-percent:0;mso-height-percent:0;mso-wrap-distance-left:9pt;mso-wrap-distance-top:0;mso-wrap-distance-right:9pt;mso-wrap-distance-bottom:0;mso-position-horizontal:absolute;mso-position-horizontal-relative:margin;mso-position-vertical:absolute;mso-position-vertical-relative:text;mso-width-percent:0;mso-height-percent:0;mso-width-relative:page;mso-height-relative:page;v-text-anchor:middle" o:gfxdata="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" fillcolor="#4472c4 [3204]" strokecolor="#c00000" strokeweight="6pt">
                 <v:stroke dashstyle="dashDot"/>
                 <v:textbox>
                   <w:txbxContent>
@@ -371,7 +474,6 @@
                           <w:szCs w:val="32"/>
                         </w:rPr>
                       </w:pPr>
-                      <w:bookmarkStart w:id="1" w:name="_GoBack"/>
                       <w:proofErr w:type="spellStart"/>
                       <w:r>
                         <w:rPr>
@@ -380,7 +482,22 @@
                         </w:rPr>
                         <w:t>dashDot</w:t>
                       </w:r>
-                      <w:bookmarkEnd w:id="1"/>
+                      <w:proofErr w:type="spellEnd"/>
+                      <w:r>
+                        <w:rPr>
+                          <w:sz w:val="32"/>
+                          <w:szCs w:val="32"/>
+                        </w:rPr>
+                        <w:t xml:space="preserve">, 6 </w:t>
+                      </w:r>
+                      <w:proofErr w:type="spellStart"/>
+                      <w:r>
+                        <w:rPr>
+                          <w:sz w:val="32"/>
+                          <w:szCs w:val="32"/>
+                        </w:rPr>
+                        <w:t>pt</w:t>
+                      </w:r>
                       <w:proofErr w:type="spellEnd"/>
                     </w:p>
                   </w:txbxContent>
@@ -428,6 +545,9 @@
                           <a:avLst/>
                         </a:prstGeom>
                         <a:ln w="28575">
+                          <a:solidFill>
+                            <a:srgbClr val="C00000"/>
+                          </a:solidFill>
                           <a:prstDash val="dash"/>
                         </a:ln>
                       </wps:spPr>
@@ -464,6 +584,22 @@
                               </w:rPr>
                               <w:t>dash</w:t>
                             </w:r>
+                            <w:r>
+                              <w:rPr>
+                                <w:sz w:val="32"/>
+                                <w:szCs w:val="32"/>
+                              </w:rPr>
+                              <w:t xml:space="preserve">, 2.25 </w:t>
+                            </w:r>
+                            <w:proofErr w:type="spellStart"/>
+                            <w:r>
+                              <w:rPr>
+                                <w:sz w:val="32"/>
+                                <w:szCs w:val="32"/>
+                              </w:rPr>
+                              <w:t>pt</w:t>
+                            </w:r>
+                            <w:proofErr w:type="spellEnd"/>
                           </w:p>
                         </w:txbxContent>
                       </wps:txbx>
@@ -487,7 +623,7 @@
           </mc:Choice>
           <mc:Fallback>
             <w:pict>
-              <v:rect id="Téglalap 3" o:spid="_x0000_s1029" style="position:absolute;margin-left:1.5pt;margin-top:323.05pt;width:251.3pt;height:139.85pt;z-index:251663360;visibility:visible;mso-wrap-style:square;mso-width-percent:0;mso-height-percent:0;mso-wrap-distance-left:9pt;mso-wrap-distance-top:0;mso-wrap-distance-right:9pt;mso-wrap-distance-bottom:0;mso-position-horizontal:absolute;mso-position-horizontal-relative:margin;mso-position-vertical:absolute;mso-position-vertical-relative:text;mso-width-percent:0;mso-height-percent:0;mso-width-relative:page;mso-height-relative:page;v-text-anchor:middle" o:gfxdata="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" fillcolor="#4472c4 [3204]" strokecolor="#1f3763 [1604]" strokeweight="2.25pt">
+              <v:rect id="Téglalap 3" o:spid="_x0000_s1029" style="position:absolute;margin-left:1.5pt;margin-top:323.05pt;width:251.3pt;height:139.85pt;z-index:251663360;visibility:visible;mso-wrap-style:square;mso-width-percent:0;mso-height-percent:0;mso-wrap-distance-left:9pt;mso-wrap-distance-top:0;mso-wrap-distance-right:9pt;mso-wrap-distance-bottom:0;mso-position-horizontal:absolute;mso-position-horizontal-relative:margin;mso-position-vertical:absolute;mso-position-vertical-relative:text;mso-width-percent:0;mso-height-percent:0;mso-width-relative:page;mso-height-relative:page;v-text-anchor:middle" o:gfxdata="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" fillcolor="#4472c4 [3204]" strokecolor="#c00000" strokeweight="2.25pt">
                 <v:stroke dashstyle="dash"/>
                 <v:textbox>
                   <w:txbxContent>
@@ -506,6 +642,22 @@
                         </w:rPr>
                         <w:t>dash</w:t>
                       </w:r>
+                      <w:r>
+                        <w:rPr>
+                          <w:sz w:val="32"/>
+                          <w:szCs w:val="32"/>
+                        </w:rPr>
+                        <w:t xml:space="preserve">, 2.25 </w:t>
+                      </w:r>
+                      <w:proofErr w:type="spellStart"/>
+                      <w:r>
+                        <w:rPr>
+                          <w:sz w:val="32"/>
+                          <w:szCs w:val="32"/>
+                        </w:rPr>
+                        <w:t>pt</w:t>
+                      </w:r>
+                      <w:proofErr w:type="spellEnd"/>
                     </w:p>
                   </w:txbxContent>
                 </v:textbox>
@@ -552,6 +704,9 @@
                           <a:avLst/>
                         </a:prstGeom>
                         <a:ln w="9525">
+                          <a:solidFill>
+                            <a:srgbClr val="C00000"/>
+                          </a:solidFill>
                           <a:prstDash val="sysDash"/>
                         </a:ln>
                       </wps:spPr>
@@ -590,6 +745,22 @@
                               <w:t>sysDash</w:t>
                             </w:r>
                             <w:proofErr w:type="spellEnd"/>
+                            <w:r>
+                              <w:rPr>
+                                <w:sz w:val="32"/>
+                                <w:szCs w:val="32"/>
+                              </w:rPr>
+                              <w:t xml:space="preserve">, 0.75 </w:t>
+                            </w:r>
+                            <w:proofErr w:type="spellStart"/>
+                            <w:r>
+                              <w:rPr>
+                                <w:sz w:val="32"/>
+                                <w:szCs w:val="32"/>
+                              </w:rPr>
+                              <w:t>pt</w:t>
+                            </w:r>
+                            <w:proofErr w:type="spellEnd"/>
                           </w:p>
                         </w:txbxContent>
                       </wps:txbx>
@@ -613,7 +784,7 @@
           </mc:Choice>
           <mc:Fallback>
             <w:pict>
-              <v:rect id="Téglalap 2" o:spid="_x0000_s1030" style="position:absolute;margin-left:1.5pt;margin-top:160.45pt;width:251.3pt;height:139.85pt;z-index:251661312;visibility:visible;mso-wrap-style:square;mso-width-percent:0;mso-height-percent:0;mso-wrap-distance-left:9pt;mso-wrap-distance-top:0;mso-wrap-distance-right:9pt;mso-wrap-distance-bottom:0;mso-position-horizontal:absolute;mso-position-horizontal-relative:margin;mso-position-vertical:absolute;mso-position-vertical-relative:text;mso-width-percent:0;mso-height-percent:0;mso-width-relative:page;mso-height-relative:page;v-text-anchor:middle" o:gfxdata="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" fillcolor="#4472c4 [3204]" strokecolor="#1f3763 [1604]">
+              <v:rect id="Téglalap 2" o:spid="_x0000_s1030" style="position:absolute;margin-left:1.5pt;margin-top:160.45pt;width:251.3pt;height:139.85pt;z-index:251661312;visibility:visible;mso-wrap-style:square;mso-width-percent:0;mso-height-percent:0;mso-wrap-distance-left:9pt;mso-wrap-distance-top:0;mso-wrap-distance-right:9pt;mso-wrap-distance-bottom:0;mso-position-horizontal:absolute;mso-position-horizontal-relative:margin;mso-position-vertical:absolute;mso-position-vertical-relative:text;mso-width-percent:0;mso-height-percent:0;mso-width-relative:page;mso-height-relative:page;v-text-anchor:middle" o:gfxdata="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" fillcolor="#4472c4 [3204]" strokecolor="#c00000">
                 <v:stroke dashstyle="3 1"/>
                 <v:textbox>
                   <w:txbxContent>
@@ -632,6 +803,22 @@
                           <w:szCs w:val="32"/>
                         </w:rPr>
                         <w:t>sysDash</w:t>
+                      </w:r>
+                      <w:proofErr w:type="spellEnd"/>
+                      <w:r>
+                        <w:rPr>
+                          <w:sz w:val="32"/>
+                          <w:szCs w:val="32"/>
+                        </w:rPr>
+                        <w:t xml:space="preserve">, 0.75 </w:t>
+                      </w:r>
+                      <w:proofErr w:type="spellStart"/>
+                      <w:r>
+                        <w:rPr>
+                          <w:sz w:val="32"/>
+                          <w:szCs w:val="32"/>
+                        </w:rPr>
+                        <w:t>pt</w:t>
                       </w:r>
                       <w:proofErr w:type="spellEnd"/>
                     </w:p>
@@ -680,6 +867,9 @@
                           <a:avLst/>
                         </a:prstGeom>
                         <a:ln w="6350">
+                          <a:solidFill>
+                            <a:srgbClr val="C00000"/>
+                          </a:solidFill>
                           <a:prstDash val="lgDash"/>
                         </a:ln>
                       </wps:spPr>
@@ -718,6 +908,22 @@
                               <w:t>lgDash</w:t>
                             </w:r>
                             <w:proofErr w:type="spellEnd"/>
+                            <w:r>
+                              <w:rPr>
+                                <w:sz w:val="32"/>
+                                <w:szCs w:val="32"/>
+                              </w:rPr>
+                              <w:t xml:space="preserve">, 0.5 </w:t>
+                            </w:r>
+                            <w:proofErr w:type="spellStart"/>
+                            <w:r>
+                              <w:rPr>
+                                <w:sz w:val="32"/>
+                                <w:szCs w:val="32"/>
+                              </w:rPr>
+                              <w:t>pt</w:t>
+                            </w:r>
+                            <w:proofErr w:type="spellEnd"/>
                           </w:p>
                         </w:txbxContent>
                       </wps:txbx>
@@ -741,7 +947,7 @@
           </mc:Choice>
           <mc:Fallback>
             <w:pict>
-              <v:rect id="Téglalap 5" o:spid="_x0000_s1031" style="position:absolute;margin-left:259.2pt;margin-top:1.85pt;width:251.3pt;height:139.85pt;z-index:251667456;visibility:visible;mso-wrap-style:square;mso-width-percent:0;mso-height-percent:0;mso-wrap-distance-left:9pt;mso-wrap-distance-top:0;mso-wrap-distance-right:9pt;mso-wrap-distance-bottom:0;mso-position-horizontal:absolute;mso-position-horizontal-relative:text;mso-position-vertical:absolute;mso-position-vertical-relative:text;mso-width-percent:0;mso-height-percent:0;mso-width-relative:page;mso-height-relative:page;v-text-anchor:middle" o:gfxdata="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" fillcolor="#4472c4 [3204]" strokecolor="#1f3763 [1604]" strokeweight=".5pt">
+              <v:rect id="Téglalap 5" o:spid="_x0000_s1031" style="position:absolute;margin-left:259.2pt;margin-top:1.85pt;width:251.3pt;height:139.85pt;z-index:251667456;visibility:visible;mso-wrap-style:square;mso-width-percent:0;mso-height-percent:0;mso-wrap-distance-left:9pt;mso-wrap-distance-top:0;mso-wrap-distance-right:9pt;mso-wrap-distance-bottom:0;mso-position-horizontal:absolute;mso-position-horizontal-relative:text;mso-position-vertical:absolute;mso-position-vertical-relative:text;mso-width-percent:0;mso-height-percent:0;mso-width-relative:page;mso-height-relative:page;v-text-anchor:middle" o:gfxdata="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" fillcolor="#4472c4 [3204]" strokecolor="#c00000" strokeweight=".5pt">
                 <v:stroke dashstyle="longDash"/>
                 <v:textbox>
                   <w:txbxContent>
@@ -760,6 +966,22 @@
                           <w:szCs w:val="32"/>
                         </w:rPr>
                         <w:t>lgDash</w:t>
+                      </w:r>
+                      <w:proofErr w:type="spellEnd"/>
+                      <w:r>
+                        <w:rPr>
+                          <w:sz w:val="32"/>
+                          <w:szCs w:val="32"/>
+                        </w:rPr>
+                        <w:t xml:space="preserve">, 0.5 </w:t>
+                      </w:r>
+                      <w:proofErr w:type="spellStart"/>
+                      <w:r>
+                        <w:rPr>
+                          <w:sz w:val="32"/>
+                          <w:szCs w:val="32"/>
+                        </w:rPr>
+                        <w:t>pt</w:t>
                       </w:r>
                       <w:proofErr w:type="spellEnd"/>
                     </w:p>
@@ -803,7 +1025,10 @@
                         <a:prstGeom prst="rect">
                           <a:avLst/>
                         </a:prstGeom>
-                        <a:ln w="3175">
+                        <a:ln w="12700">
+                          <a:solidFill>
+                            <a:srgbClr val="C00000"/>
+                          </a:solidFill>
                           <a:prstDash val="sysDot"/>
                         </a:ln>
                       </wps:spPr>
@@ -831,6 +1056,11 @@
                               <w:rPr>
                                 <w:sz w:val="32"/>
                                 <w:szCs w:val="32"/>
+                                <w14:textOutline w14:w="9525" w14:cap="rnd" w14:cmpd="sng" w14:algn="ctr">
+                                  <w14:noFill/>
+                                  <w14:prstDash w14:val="solid"/>
+                                  <w14:bevel/>
+                                </w14:textOutline>
                               </w:rPr>
                             </w:pPr>
                             <w:proofErr w:type="spellStart"/>
@@ -838,8 +1068,39 @@
                               <w:rPr>
                                 <w:sz w:val="32"/>
                                 <w:szCs w:val="32"/>
+                                <w14:textOutline w14:w="9525" w14:cap="rnd" w14:cmpd="sng" w14:algn="ctr">
+                                  <w14:noFill/>
+                                  <w14:prstDash w14:val="solid"/>
+                                  <w14:bevel/>
+                                </w14:textOutline>
                               </w:rPr>
                               <w:t>sysDot</w:t>
+                            </w:r>
+                            <w:proofErr w:type="spellEnd"/>
+                            <w:r>
+                              <w:rPr>
+                                <w:sz w:val="32"/>
+                                <w:szCs w:val="32"/>
+                                <w14:textOutline w14:w="9525" w14:cap="rnd" w14:cmpd="sng" w14:algn="ctr">
+                                  <w14:noFill/>
+                                  <w14:prstDash w14:val="solid"/>
+                                  <w14:bevel/>
+                                </w14:textOutline>
+                              </w:rPr>
+                              <w:t xml:space="preserve">, 1 </w:t>
+                            </w:r>
+                            <w:proofErr w:type="spellStart"/>
+                            <w:r>
+                              <w:rPr>
+                                <w:sz w:val="32"/>
+                                <w:szCs w:val="32"/>
+                                <w14:textOutline w14:w="9525" w14:cap="rnd" w14:cmpd="sng" w14:algn="ctr">
+                                  <w14:noFill/>
+                                  <w14:prstDash w14:val="solid"/>
+                                  <w14:bevel/>
+                                </w14:textOutline>
+                              </w:rPr>
+                              <w:t>pt</w:t>
                             </w:r>
                             <w:proofErr w:type="spellEnd"/>
                           </w:p>
@@ -859,7 +1120,7 @@
           </mc:Choice>
           <mc:Fallback>
             <w:pict>
-              <v:rect w14:anchorId="6B679E3A" id="Rectangle 1" o:spid="_x0000_s1032" style="position:absolute;margin-left:0;margin-top:1.5pt;width:251.3pt;height:139.85pt;z-index:251659264;visibility:visible;mso-wrap-style:square;mso-wrap-distance-left:9pt;mso-wrap-distance-top:0;mso-wrap-distance-right:9pt;mso-wrap-distance-bottom:0;mso-position-horizontal:absolute;mso-position-horizontal-relative:text;mso-position-vertical:absolute;mso-position-vertical-relative:text;v-text-anchor:middle" o:gfxdata="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" fillcolor="#4472c4 [3204]" strokecolor="#1f3763 [1604]" strokeweight=".25pt">
+              <v:rect w14:anchorId="6B679E3A" id="Rectangle 1" o:spid="_x0000_s1032" style="position:absolute;margin-left:0;margin-top:1.5pt;width:251.3pt;height:139.85pt;z-index:251659264;visibility:visible;mso-wrap-style:square;mso-wrap-distance-left:9pt;mso-wrap-distance-top:0;mso-wrap-distance-right:9pt;mso-wrap-distance-bottom:0;mso-position-horizontal:absolute;mso-position-horizontal-relative:text;mso-position-vertical:absolute;mso-position-vertical-relative:text;v-text-anchor:middle" o:gfxdata="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" fillcolor="#4472c4 [3204]" strokecolor="#c00000" strokeweight="1pt">
                 <v:stroke dashstyle="1 1"/>
                 <v:textbox>
                   <w:txbxContent>
@@ -869,6 +1130,11 @@
                         <w:rPr>
                           <w:sz w:val="32"/>
                           <w:szCs w:val="32"/>
+                          <w14:textOutline w14:w="9525" w14:cap="rnd" w14:cmpd="sng" w14:algn="ctr">
+                            <w14:noFill/>
+                            <w14:prstDash w14:val="solid"/>
+                            <w14:bevel/>
+                          </w14:textOutline>
                         </w:rPr>
                       </w:pPr>
                       <w:proofErr w:type="spellStart"/>
@@ -876,8 +1142,39 @@
                         <w:rPr>
                           <w:sz w:val="32"/>
                           <w:szCs w:val="32"/>
+                          <w14:textOutline w14:w="9525" w14:cap="rnd" w14:cmpd="sng" w14:algn="ctr">
+                            <w14:noFill/>
+                            <w14:prstDash w14:val="solid"/>
+                            <w14:bevel/>
+                          </w14:textOutline>
                         </w:rPr>
                         <w:t>sysDot</w:t>
+                      </w:r>
+                      <w:proofErr w:type="spellEnd"/>
+                      <w:r>
+                        <w:rPr>
+                          <w:sz w:val="32"/>
+                          <w:szCs w:val="32"/>
+                          <w14:textOutline w14:w="9525" w14:cap="rnd" w14:cmpd="sng" w14:algn="ctr">
+                            <w14:noFill/>
+                            <w14:prstDash w14:val="solid"/>
+                            <w14:bevel/>
+                          </w14:textOutline>
+                        </w:rPr>
+                        <w:t xml:space="preserve">, 1 </w:t>
+                      </w:r>
+                      <w:proofErr w:type="spellStart"/>
+                      <w:r>
+                        <w:rPr>
+                          <w:sz w:val="32"/>
+                          <w:szCs w:val="32"/>
+                          <w14:textOutline w14:w="9525" w14:cap="rnd" w14:cmpd="sng" w14:algn="ctr">
+                            <w14:noFill/>
+                            <w14:prstDash w14:val="solid"/>
+                            <w14:bevel/>
+                          </w14:textOutline>
+                        </w:rPr>
+                        <w:t>pt</w:t>
                       </w:r>
                       <w:proofErr w:type="spellEnd"/>
                     </w:p>

</xml_diff>